<commit_message>
update to blockchain and bpm document
</commit_message>
<xml_diff>
--- a/blockchain-and-business-process-management/blockchain and business process management.docx
+++ b/blockchain-and-business-process-management/blockchain and business process management.docx
@@ -24,9 +24,7 @@
         </w:rPr>
       </w:pPr>
       <w:r>
-        <w:rPr>
-          <w:rFonts w:ascii="Times New Roman" w:hAnsi="Times New Roman"/>
-        </w:rPr>
+        <w:rPr/>
       </w:r>
     </w:p>
     <w:p>
@@ -34,7 +32,7 @@
         <w:pStyle w:val="Heading1"/>
         <w:numPr>
           <w:ilvl w:val="0"/>
-          <w:numId w:val="2"/>
+          <w:numId w:val="1"/>
         </w:numPr>
         <w:rPr/>
       </w:pPr>
@@ -84,15 +82,7 @@
       </w:r>
       <w:r>
         <w:rPr/>
-        <w:t xml:space="preserve">-organizational offer some inherent challenges, “challenges of joint design and a lack of mutual trust have hampered a broader uptake” </w:t>
-      </w:r>
-      <w:r>
-        <w:rPr/>
-        <w:t xml:space="preserve">(Mendling, 2018). </w:t>
-      </w:r>
-      <w:r>
-        <w:rPr/>
-        <w:t>In the context of BPM, “… blockchain offers a way to execute processes in a secure even in a network without any mutual trust between nodes”.</w:t>
+        <w:t>-organizational offer some inherent challenges, “challenges of joint design and a lack of mutual trust have hampered a broader uptake” (Mendling, 2018). In the context of BPM, “… blockchain offers a way to execute processes in a secure even in a network without any mutual trust between nodes”.</w:t>
       </w:r>
     </w:p>
     <w:p>
@@ -100,7 +90,7 @@
         <w:pStyle w:val="Heading1"/>
         <w:numPr>
           <w:ilvl w:val="0"/>
-          <w:numId w:val="2"/>
+          <w:numId w:val="1"/>
         </w:numPr>
         <w:rPr/>
       </w:pPr>
@@ -133,7 +123,7 @@
         <w:pStyle w:val="Heading1"/>
         <w:numPr>
           <w:ilvl w:val="0"/>
-          <w:numId w:val="2"/>
+          <w:numId w:val="1"/>
         </w:numPr>
         <w:rPr/>
       </w:pPr>
@@ -183,11 +173,7 @@
       </w:pPr>
       <w:r>
         <w:rPr/>
-        <w:t xml:space="preserve">In general, these are the </w:t>
-      </w:r>
-      <w:r>
-        <w:rPr/>
-        <w:t>technological challenges faced by the technology:</w:t>
+        <w:t>In general, these are the technological challenges faced by the technology:</w:t>
       </w:r>
     </w:p>
     <w:p>
@@ -200,7 +186,10 @@
         </w:rPr>
       </w:pPr>
       <w:r>
-        <w:rPr/>
+        <w:rPr>
+          <w:b w:val="false"/>
+          <w:bCs w:val="false"/>
+        </w:rPr>
       </w:r>
     </w:p>
     <w:p>
@@ -224,70 +213,26 @@
       </w:r>
       <w:r>
         <w:rPr/>
-        <w:t xml:space="preserve">in the Ethereum blockchain is limited to </w:t>
-      </w:r>
-      <w:r>
-        <w:rPr/>
-        <w:t xml:space="preserve">approximately </w:t>
-      </w:r>
-      <w:r>
-        <w:rPr/>
-        <w:t xml:space="preserve">15 transaction inclusions per second (tps) currently. In comparison, transaction volumes for the VISA payment network are 2,000 tps on average, with a tested capacity of up to 50,000 tps. However, the experimental Red Belly Blockchain which particularly caters to private or consortium blockchains has achieved </w:t>
-      </w:r>
-      <w:r>
-        <w:rPr/>
-        <w:t>a peak of</w:t>
-      </w:r>
-      <w:r>
-        <w:rPr/>
-        <w:t xml:space="preserve">  660,000 tps </w:t>
-      </w:r>
-      <w:r>
-        <w:rPr/>
-        <w:t>[https://www.redbelly.network/redbelly-network-whitepaper]</w:t>
-      </w:r>
-      <w:r>
-        <w:rPr/>
-        <w:t>.</w:t>
-      </w:r>
-    </w:p>
-    <w:p>
-      <w:pPr>
-        <w:pStyle w:val="TextBody"/>
-        <w:rPr/>
-      </w:pPr>
-      <w:r>
-        <w:rPr/>
-      </w:r>
-    </w:p>
-    <w:p>
-      <w:pPr>
-        <w:pStyle w:val="TextBody"/>
-        <w:rPr/>
-      </w:pPr>
-      <w:r>
-        <w:rPr/>
-        <w:t>The latency also needs to be addressed.</w:t>
-      </w:r>
-      <w:r>
-        <w:rPr/>
-        <w:t xml:space="preserve"> Transaction inclusion in the absence of network congestion takes a certain amount of time. </w:t>
-      </w:r>
-      <w:r>
-        <w:rPr/>
-        <w:t>Additionally</w:t>
-      </w:r>
-      <w:r>
-        <w:rPr/>
-        <w:t xml:space="preserve">, a number of confirmation blocks are typically recommended to ensure the transaction does not get removed due to accidental or malicious forking. </w:t>
-      </w:r>
-      <w:r>
-        <w:rPr/>
-        <w:t xml:space="preserve">This results in transactions being sometimes only being seen as committed (on average)  after 60 minutes  </w:t>
-      </w:r>
-      <w:r>
-        <w:rPr/>
-        <w:t>in Bitcoin, or 3 to 10 minutes in Ethereum. Even with improvements of techniques like the lightning network or side chains spawned off from the main chain, blockchains are unlikely to achieve latencies as low as centrally-controlled systems.</w:t>
+        <w:t>in the Ethereum blockchain is limited to approximately 15 transaction inclusions per second (tps) currently. In comparison, transaction volumes for the VISA payment network are 2,000 tps on average, with a tested capacity of up to 50,000 tps. However, the experimental Red Belly Blockchain which particularly caters to private or consortium blockchains has achieved a peak of  660,000 tps [https://www.redbelly.network/redbelly-network-whitepaper].</w:t>
+      </w:r>
+    </w:p>
+    <w:p>
+      <w:pPr>
+        <w:pStyle w:val="TextBody"/>
+        <w:rPr/>
+      </w:pPr>
+      <w:r>
+        <w:rPr/>
+      </w:r>
+    </w:p>
+    <w:p>
+      <w:pPr>
+        <w:pStyle w:val="TextBody"/>
+        <w:rPr/>
+      </w:pPr>
+      <w:r>
+        <w:rPr/>
+        <w:t>The latency also needs to be addressed. Transaction inclusion in the absence of network congestion takes a certain amount of time. Additionally, a number of confirmation blocks are typically recommended to ensure the transaction does not get removed due to accidental or malicious forking. This results in transactions being sometimes only being seen as committed (on average)  after 60 minutes  in Bitcoin, or 3 to 10 minutes in Ethereum. Even with improvements of techniques like the lightning network or side chains spawned off from the main chain, blockchains are unlikely to achieve latencies as low as centrally-controlled systems.</w:t>
       </w:r>
     </w:p>
     <w:p>
@@ -300,7 +245,10 @@
         </w:rPr>
       </w:pPr>
       <w:r>
-        <w:rPr/>
+        <w:rPr>
+          <w:b w:val="false"/>
+          <w:bCs w:val="false"/>
+        </w:rPr>
       </w:r>
     </w:p>
     <w:p>
@@ -405,276 +353,73 @@
         <w:rPr>
           <w:sz w:val="22"/>
         </w:rPr>
-        <w:t xml:space="preserve">Usability is limited at this point, in terms of both developer support (lack of adequate tooling) +and end-user support (hard to use and understand). Recent advances on developer support include efforts by some of the authors towards model-driven development of blockchain applications [García-Bañuelos et al. 2017; Tran et al. 2017; Weber et al. 2016]. </w:t>
-      </w:r>
-    </w:p>
-    <w:p>
-      <w:pPr>
-        <w:pStyle w:val="TextBody"/>
-        <w:rPr/>
-      </w:pPr>
-      <w:r>
-        <w:rPr/>
-      </w:r>
-    </w:p>
-    <w:p>
-      <w:pPr>
-        <w:pStyle w:val="TextBody"/>
-        <w:rPr/>
-      </w:pPr>
-      <w:r>
-        <w:rPr/>
-        <w:t>Security will always pose a challenge on an open network like a public blockchain. Security is often discussed in terms of the CIA properties [Dhillon and Backhouse 2000]. First, confidentiality is per se low in a distributed system that replicates all data over its network, but can be addressed by targeted encryption [Kosba et al. 2016]. Second, integrity is a strong</w:t>
-      </w:r>
-    </w:p>
-    <w:p>
-      <w:pPr>
-        <w:pStyle w:val="TextBody"/>
-        <w:rPr/>
-      </w:pPr>
-      <w:r>
-        <w:rPr/>
-        <w:t>suit of blockchains, albeit challenges do exist [Eyal and Sirer 2014; Gervais et al. 2016]. Third,</w:t>
-      </w:r>
-    </w:p>
-    <w:p>
-      <w:pPr>
-        <w:pStyle w:val="TextBody"/>
-        <w:rPr/>
-      </w:pPr>
-      <w:r>
-        <w:rPr/>
-        <w:t>availability can be considered high in terms of reads from blockchain due to the wide replica-</w:t>
-      </w:r>
-    </w:p>
-    <w:p>
-      <w:pPr>
-        <w:pStyle w:val="TextBody"/>
-        <w:rPr/>
-      </w:pPr>
-      <w:r>
-        <w:rPr/>
-        <w:t>tion, but is less favorable in terms of write availability [Weber et al. 2017]. New attack vectors</w:t>
-      </w:r>
-    </w:p>
-    <w:p>
-      <w:pPr>
-        <w:pStyle w:val="TextBody"/>
-        <w:rPr/>
-      </w:pPr>
-      <w:r>
-        <w:rPr/>
-        <w:t>exist around forking, e.g., through network segregation [Natoli and Gramoli 2017]. These are</w:t>
-      </w:r>
-    </w:p>
-    <w:p>
-      <w:pPr>
-        <w:pStyle w:val="TextBody"/>
-        <w:rPr/>
-      </w:pPr>
-      <w:r>
-        <w:rPr/>
-        <w:t>particularly relevant in private or consortium blockchains.</w:t>
-      </w:r>
-    </w:p>
-    <w:p>
-      <w:pPr>
-        <w:pStyle w:val="TextBody"/>
-        <w:rPr/>
-      </w:pPr>
-      <w:r>
-        <w:rPr/>
-        <w:t>Wasted resources, particularly electricity, are due to the consensus mechanism, where</w:t>
-      </w:r>
-    </w:p>
-    <w:p>
-      <w:pPr>
-        <w:pStyle w:val="TextBody"/>
-        <w:rPr/>
-      </w:pPr>
-      <w:r>
-        <w:rPr/>
-        <w:t>miners constantly compete in a race to mine the next block for a high reward. In an empirical</w:t>
-      </w:r>
-    </w:p>
-    <w:p>
-      <w:pPr>
-        <w:pStyle w:val="TextBody"/>
-        <w:rPr/>
-      </w:pPr>
-      <w:r>
-        <w:rPr/>
-        <w:t>analysis, [Weber et al. 2017] found that about 10% of announced new blocks on the Ethereum</w:t>
-      </w:r>
-    </w:p>
-    <w:p>
-      <w:pPr>
-        <w:pStyle w:val="TextBody"/>
-        <w:rPr/>
-      </w:pPr>
-      <w:r>
-        <w:rPr/>
-        <w:t>network were uncles (forks of length 1). This can be seen as wasteful, but is just a small</w:t>
-      </w:r>
-    </w:p>
-    <w:p>
-      <w:pPr>
-        <w:pStyle w:val="TextBody"/>
-        <w:rPr/>
-      </w:pPr>
-      <w:r>
-        <w:rPr/>
-        <w:t>indication of the vast duplication of effort in proof-of-work mechanisms. Longer forks (at most</w:t>
-      </w:r>
-    </w:p>
-    <w:p>
-      <w:pPr>
-        <w:pStyle w:val="TextBody"/>
-        <w:rPr/>
-      </w:pPr>
-      <w:r>
-        <w:rPr/>
-        <w:t>of length 3) were extremely rare, so accidental forking seems unlikely in a well-connected</w:t>
-      </w:r>
-    </w:p>
-    <w:p>
-      <w:pPr>
-        <w:pStyle w:val="TextBody"/>
-        <w:rPr/>
-      </w:pPr>
-      <w:r>
-        <w:rPr/>
-        <w:t>network like the Internet – but could occur if larger nations were cut off temporarily or</w:t>
-      </w:r>
-    </w:p>
-    <w:p>
-      <w:pPr>
-        <w:pStyle w:val="TextBody"/>
-        <w:rPr/>
-      </w:pPr>
-      <w:r>
-        <w:rPr/>
-        <w:t>even permanently. Alternatives to the proof-of-work, like proof-of-stake [Bentov et al. 2016],</w:t>
-      </w:r>
-    </w:p>
-    <w:p>
-      <w:pPr>
-        <w:pStyle w:val="TextBody"/>
-        <w:rPr/>
-      </w:pPr>
-      <w:r>
-        <w:rPr/>
-        <w:t>have been discussed for a while and would be much more efficient. At the time of writing,</w:t>
-      </w:r>
-    </w:p>
-    <w:p>
-      <w:pPr>
-        <w:pStyle w:val="TextBody"/>
-        <w:rPr/>
-      </w:pPr>
-      <w:r>
-        <w:rPr/>
-        <w:t>they remain an unproven but highly interesting alternative. Proof-of-work makes very low</w:t>
-      </w:r>
-    </w:p>
-    <w:p>
-      <w:pPr>
-        <w:pStyle w:val="TextBody"/>
-        <w:rPr/>
-      </w:pPr>
-      <w:r>
-        <w:rPr/>
-        <w:t>assumptions in trusting other participants, which is well suited for an open network managing</w:t>
-      </w:r>
-    </w:p>
-    <w:p>
-      <w:pPr>
-        <w:pStyle w:val="TextBody"/>
-        <w:rPr/>
-      </w:pPr>
-      <w:r>
-        <w:rPr/>
-        <w:t>digital assets. Designing more efficient protocols without relaxing these assumptions has</w:t>
-      </w:r>
-    </w:p>
-    <w:p>
-      <w:pPr>
-        <w:pStyle w:val="TextBody"/>
-        <w:rPr/>
-      </w:pPr>
-      <w:r>
-        <w:rPr/>
-        <w:t>proven a challenge.</w:t>
-      </w:r>
-    </w:p>
-    <w:p>
-      <w:pPr>
-        <w:pStyle w:val="TextBody"/>
-        <w:rPr/>
-      </w:pPr>
-      <w:r>
-        <w:rPr/>
-        <w:t>Hard forks are changes to the protocol of a blockchain which enable transactions or blocks</w:t>
-      </w:r>
-    </w:p>
-    <w:p>
-      <w:pPr>
-        <w:pStyle w:val="TextBody"/>
-        <w:rPr/>
-      </w:pPr>
-      <w:r>
-        <w:rPr/>
-        <w:t>which were previously considered invalid [Decker and Wattenhofer 2013]. They essentially</w:t>
-      </w:r>
-    </w:p>
-    <w:p>
-      <w:pPr>
-        <w:pStyle w:val="TextBody"/>
-        <w:rPr/>
-      </w:pPr>
-      <w:r>
-        <w:rPr/>
-        <w:t>change the rules of the game and therefore require adoption by a vast majority of the miners to</w:t>
-      </w:r>
-    </w:p>
-    <w:p>
-      <w:pPr>
-        <w:pStyle w:val="TextBody"/>
-        <w:rPr/>
-      </w:pPr>
-      <w:r>
-        <w:rPr/>
-        <w:t>be effective [Bonneau et al. 2015]. While hard forks can be controversial in public blockchains,</w:t>
-      </w:r>
-    </w:p>
-    <w:p>
-      <w:pPr>
-        <w:pStyle w:val="TextBody"/>
-        <w:rPr/>
-      </w:pPr>
-      <w:r>
-        <w:rPr/>
-        <w:t>as demonstrated by the split of the Ethereum blockchain into a hard forked main chain and</w:t>
-      </w:r>
-    </w:p>
-    <w:p>
-      <w:pPr>
-        <w:pStyle w:val="TextBody"/>
-        <w:rPr/>
-      </w:pPr>
-      <w:r>
-        <w:rPr/>
-        <w:t>Ethereum Classic (ETC), this is less of an issue for private and consortium blockchains where</w:t>
-      </w:r>
-    </w:p>
-    <w:p>
-      <w:pPr>
-        <w:pStyle w:val="TextBody"/>
-        <w:rPr/>
-      </w:pPr>
-      <w:r>
-        <w:rPr/>
-        <w:t>such a consensus is more easily found.</w:t>
+        <w:t xml:space="preserve">Usability is limited at this point, in terms of both developer support (lack of adequate tooling) +and end-user support (hard to use and understand). Recent advances on developer support include efforts by some of the authors towards model-driven development of blockchain applications. </w:t>
+      </w:r>
+    </w:p>
+    <w:p>
+      <w:pPr>
+        <w:pStyle w:val="TextBody"/>
+        <w:rPr/>
+      </w:pPr>
+      <w:r>
+        <w:rPr/>
+      </w:r>
+    </w:p>
+    <w:p>
+      <w:pPr>
+        <w:pStyle w:val="TextBody"/>
+        <w:rPr/>
+      </w:pPr>
+      <w:r>
+        <w:rPr/>
+        <w:t>Security will always pose a challenge on an open network like a public blockchain. Security is often discussed in terms of the CIA properties. First, confidentiality is per se low in a distributed system that replicates all data over its network, but can be addressed by targeted encryption . Second, integrity is a strong suit of blockchains, albeit challenges do exist [Eyal and Sirer 2014; Gervais et al. 2016]. Third, availability can be considered high in terms of reads from blockchain due to the wide replication, but is less favorable in terms of write availability [Weber et al. 2017]. New attack vectors exist around forking, e.g., through network segregation [Natoli and Gramoli 2017]. These are particularly relevant in private or consortium blockchains.</w:t>
+      </w:r>
+    </w:p>
+    <w:p>
+      <w:pPr>
+        <w:pStyle w:val="TextBody"/>
+        <w:rPr/>
+      </w:pPr>
+      <w:r>
+        <w:rPr/>
+      </w:r>
+    </w:p>
+    <w:p>
+      <w:pPr>
+        <w:pStyle w:val="TextBody"/>
+        <w:rPr/>
+      </w:pPr>
+      <w:r>
+        <w:rPr/>
+      </w:r>
+    </w:p>
+    <w:p>
+      <w:pPr>
+        <w:pStyle w:val="TextBody"/>
+        <w:rPr/>
+      </w:pPr>
+      <w:r>
+        <w:rPr/>
+        <w:t>Wasted resources, particularly electricity, are due to the consensus mechanism, where miners constantly compete in a race to mine the next block for a high reward. In an empirical analysis, [Weber et al. 2017] found that about 10% of announced new blocks on the Ethereum network were uncles (forks of length 1). This can be seen as wasteful, but is just a small indication of the vast duplication of effort in proof-of-work mechanisms. Longer forks were extremely rare, so accidental forking seems unlikely in a well-connected network like the Internet – but could occur if larger nations were cut off temporarily or even permanently. Alternatives to the proof-of-work, like proof-of-stake [Bentov et al. 2016], have been discussed for a while and would be much more efficient. At the time of writing, they remain an unproven but highly interesting alternative. Proof-of-work makes very low assumptions in trusting other participants, which is well suited for an open network managing digital assets. Designing more efficient protocols without relaxing these assumptions has proven a challenge.</w:t>
+      </w:r>
+    </w:p>
+    <w:p>
+      <w:pPr>
+        <w:pStyle w:val="TextBody"/>
+        <w:rPr/>
+      </w:pPr>
+      <w:r>
+        <w:rPr/>
+      </w:r>
+    </w:p>
+    <w:p>
+      <w:pPr>
+        <w:pStyle w:val="TextBody"/>
+        <w:rPr/>
+      </w:pPr>
+      <w:r>
+        <w:rPr/>
+        <w:t>Hard forks are changes to the protocol of a blockchain which enable transactions or blocks which were previously considered invalid [Decker and Wattenhofer 2013]. They essentially change the rules of the game and therefore require adoption by a vast majority of the miners to be effective [Bonneau et al. 2015]. While hard forks can be controversial in public blockchains, as demonstrated by the split of the Ethereum blockchain into a hard forked main chain and Ethereum Classic (ETC), this is less of an issue for private and consortium blockchains where such a consensus is more easily found.</w:t>
       </w:r>
     </w:p>
     <w:p>
@@ -700,8 +445,9 @@
         <w:pStyle w:val="Heading1"/>
         <w:numPr>
           <w:ilvl w:val="0"/>
-          <w:numId w:val="2"/>
+          <w:numId w:val="0"/>
         </w:numPr>
+        <w:ind w:left="0" w:hanging="0"/>
         <w:rPr/>
       </w:pPr>
       <w:r>
@@ -716,7 +462,7 @@
       </w:pPr>
       <w:r>
         <w:rPr/>
-        <w:t>As previously said, the blockchain has a great</w:t>
+        <w:t>(Still in development).</w:t>
       </w:r>
     </w:p>
     <w:p>
@@ -734,7 +480,7 @@
         <w:pStyle w:val="Heading1"/>
         <w:numPr>
           <w:ilvl w:val="0"/>
-          <w:numId w:val="2"/>
+          <w:numId w:val="1"/>
         </w:numPr>
         <w:rPr/>
       </w:pPr>
@@ -750,42 +496,26 @@
       </w:pPr>
       <w:r>
         <w:rPr/>
-        <w:t xml:space="preserve">Mendling J, Weber I, Van Der Aalst W, Brocke J, Cabanillas C, Daniel F, Debois S, Di Ciccio C, Dumas M, Dustdar S, Gal A, García-Bañuelos L, Governatori G, Hull R, La Rosa M, Leopold H, Leymann F, Recker J, Reichert M, Reijers H, Rinderlema S, Solti A, Rosemann M, Schulte S, Singh M, Slaats T, Staples M, Weber B, Weidlich M, Weske M, Xu X, Zhu L. </w:t>
-      </w:r>
-      <w:r>
-        <w:rPr/>
-        <w:t xml:space="preserve">(2018). Blockchains for Business Process Management – Challenges </w:t>
-      </w:r>
-      <w:r>
-        <w:rPr/>
-        <w:t>and Opportunities</w:t>
-      </w:r>
-    </w:p>
-    <w:p>
-      <w:pPr>
-        <w:pStyle w:val="TextBody"/>
-        <w:rPr/>
-      </w:pPr>
-      <w:r>
-        <w:rPr/>
-      </w:r>
-    </w:p>
-    <w:p>
-      <w:pPr>
-        <w:pStyle w:val="TextBody"/>
-        <w:rPr/>
-      </w:pPr>
-      <w:r>
-        <w:rPr/>
-        <w:t xml:space="preserve">J Yli-Huumo, D Ko, S Choi, S Park, and K Smolander. 2016. </w:t>
-      </w:r>
-      <w:r>
-        <w:rPr/>
-        <w:t xml:space="preserve">(2016). </w:t>
-      </w:r>
-      <w:r>
-        <w:rPr/>
-        <w:t>Where Is Current Research on Blockchain Technology? – ASystematic Review. PloSONE. https://journals.plos.org/plosone/article?id=10.1371/journal.pone.0163477</w:t>
+        <w:t>Mendling J, Weber I, Van Der Aalst W, Brocke J, Cabanillas C, Daniel F, Debois S, Di Ciccio C, Dumas M, Dustdar S, Gal A, García-Bañuelos L, Governatori G, Hull R, La Rosa M, Leopold H, Leymann F, Recker J, Reichert M, Reijers H, Rinderlema S, Solti A, Rosemann M, Schulte S, Singh M, Slaats T, Staples M, Weber B, Weidlich M, Weske M, Xu X, Zhu L. (2018). Blockchains for Business Process Management – Challenges and Opportunities</w:t>
+      </w:r>
+    </w:p>
+    <w:p>
+      <w:pPr>
+        <w:pStyle w:val="TextBody"/>
+        <w:rPr/>
+      </w:pPr>
+      <w:r>
+        <w:rPr/>
+      </w:r>
+    </w:p>
+    <w:p>
+      <w:pPr>
+        <w:pStyle w:val="TextBody"/>
+        <w:rPr/>
+      </w:pPr>
+      <w:r>
+        <w:rPr/>
+        <w:t>J Yli-Huumo, D Ko, S Choi, S Park, and K Smolander. 2016. (2016). Where Is Current Research on Blockchain Technology? – ASystematic Review. PloSONE. https://journals.plos.org/plosone/article?id=10.1371/journal.pone.0163477</w:t>
       </w:r>
     </w:p>
     <w:p>
@@ -836,6 +566,7 @@
         </w:tabs>
         <w:ind w:left="0" w:hanging="0"/>
       </w:pPr>
+      <w:rPr/>
     </w:lvl>
     <w:lvl w:ilvl="1">
       <w:start w:val="1"/>
@@ -849,6 +580,7 @@
         </w:tabs>
         <w:ind w:left="0" w:hanging="0"/>
       </w:pPr>
+      <w:rPr/>
     </w:lvl>
     <w:lvl w:ilvl="2">
       <w:start w:val="1"/>
@@ -862,6 +594,7 @@
         </w:tabs>
         <w:ind w:left="0" w:hanging="0"/>
       </w:pPr>
+      <w:rPr/>
     </w:lvl>
     <w:lvl w:ilvl="3">
       <w:start w:val="1"/>
@@ -875,6 +608,7 @@
         </w:tabs>
         <w:ind w:left="0" w:hanging="0"/>
       </w:pPr>
+      <w:rPr/>
     </w:lvl>
     <w:lvl w:ilvl="4">
       <w:start w:val="1"/>
@@ -888,6 +622,7 @@
         </w:tabs>
         <w:ind w:left="0" w:hanging="0"/>
       </w:pPr>
+      <w:rPr/>
     </w:lvl>
     <w:lvl w:ilvl="5">
       <w:start w:val="1"/>
@@ -901,6 +636,7 @@
         </w:tabs>
         <w:ind w:left="0" w:hanging="0"/>
       </w:pPr>
+      <w:rPr/>
     </w:lvl>
     <w:lvl w:ilvl="6">
       <w:start w:val="1"/>
@@ -914,6 +650,7 @@
         </w:tabs>
         <w:ind w:left="0" w:hanging="0"/>
       </w:pPr>
+      <w:rPr/>
     </w:lvl>
     <w:lvl w:ilvl="7">
       <w:start w:val="1"/>
@@ -927,6 +664,7 @@
         </w:tabs>
         <w:ind w:left="0" w:hanging="0"/>
       </w:pPr>
+      <w:rPr/>
     </w:lvl>
     <w:lvl w:ilvl="8">
       <w:start w:val="1"/>
@@ -940,6 +678,7 @@
         </w:tabs>
         <w:ind w:left="0" w:hanging="0"/>
       </w:pPr>
+      <w:rPr/>
     </w:lvl>
   </w:abstractNum>
   <w:abstractNum w:abstractNumId="2">
@@ -955,7 +694,6 @@
         </w:tabs>
         <w:ind w:left="0" w:hanging="0"/>
       </w:pPr>
-      <w:rPr/>
     </w:lvl>
     <w:lvl w:ilvl="1">
       <w:start w:val="1"/>
@@ -969,7 +707,6 @@
         </w:tabs>
         <w:ind w:left="0" w:hanging="0"/>
       </w:pPr>
-      <w:rPr/>
     </w:lvl>
     <w:lvl w:ilvl="2">
       <w:start w:val="1"/>
@@ -983,7 +720,6 @@
         </w:tabs>
         <w:ind w:left="0" w:hanging="0"/>
       </w:pPr>
-      <w:rPr/>
     </w:lvl>
     <w:lvl w:ilvl="3">
       <w:start w:val="1"/>
@@ -997,7 +733,6 @@
         </w:tabs>
         <w:ind w:left="0" w:hanging="0"/>
       </w:pPr>
-      <w:rPr/>
     </w:lvl>
     <w:lvl w:ilvl="4">
       <w:start w:val="1"/>
@@ -1011,7 +746,6 @@
         </w:tabs>
         <w:ind w:left="0" w:hanging="0"/>
       </w:pPr>
-      <w:rPr/>
     </w:lvl>
     <w:lvl w:ilvl="5">
       <w:start w:val="1"/>
@@ -1025,7 +759,6 @@
         </w:tabs>
         <w:ind w:left="0" w:hanging="0"/>
       </w:pPr>
-      <w:rPr/>
     </w:lvl>
     <w:lvl w:ilvl="6">
       <w:start w:val="1"/>
@@ -1039,7 +772,6 @@
         </w:tabs>
         <w:ind w:left="0" w:hanging="0"/>
       </w:pPr>
-      <w:rPr/>
     </w:lvl>
     <w:lvl w:ilvl="7">
       <w:start w:val="1"/>
@@ -1053,7 +785,6 @@
         </w:tabs>
         <w:ind w:left="0" w:hanging="0"/>
       </w:pPr>
-      <w:rPr/>
     </w:lvl>
     <w:lvl w:ilvl="8">
       <w:start w:val="1"/>
@@ -1067,7 +798,6 @@
         </w:tabs>
         <w:ind w:left="0" w:hanging="0"/>
       </w:pPr>
-      <w:rPr/>
     </w:lvl>
   </w:abstractNum>
   <w:num w:numId="1">
@@ -1503,7 +1233,7 @@
     <w:pPr>
       <w:numPr>
         <w:ilvl w:val="0"/>
-        <w:numId w:val="2"/>
+        <w:numId w:val="1"/>
       </w:numPr>
       <w:outlineLvl w:val="0"/>
     </w:pPr>

</xml_diff>